<commit_message>
updated lab report, and homework
</commit_message>
<xml_diff>
--- a/PHY431/ThinDivergentLens.docx
+++ b/PHY431/ThinDivergentLens.docx
@@ -1,6 +1,6 @@
 
 <file path=word/document.xml><?xml version="1.0" encoding="utf-8"?>
-<w:document xmlns:wpc="http://schemas.microsoft.com/office/word/2010/wordprocessingCanvas" xmlns:cx="http://schemas.microsoft.com/office/drawing/2014/chartex" xmlns:cx1="http://schemas.microsoft.com/office/drawing/2015/9/8/chartex" xmlns:cx2="http://schemas.microsoft.com/office/drawing/2015/10/21/chartex" xmlns:cx3="http://schemas.microsoft.com/office/drawing/2016/5/9/chartex" xmlns:cx4="http://schemas.microsoft.com/office/drawing/2016/5/10/chartex" xmlns:cx5="http://schemas.microsoft.com/office/drawing/2016/5/11/chartex" xmlns:mc="http://schemas.openxmlformats.org/markup-compatibility/2006" xmlns:o="urn:schemas-microsoft-com:office:office" xmlns:r="http://schemas.openxmlformats.org/officeDocument/2006/relationships" xmlns:m="http://schemas.openxmlformats.org/officeDocument/2006/math" xmlns:v="urn:schemas-microsoft-com:vml" xmlns:wp14="http://schemas.microsoft.com/office/word/2010/wordprocessingDrawing" xmlns:wp="http://schemas.openxmlformats.org/drawingml/2006/wordprocessingDrawing" xmlns:w10="urn:schemas-microsoft-com:office:word" xmlns:w="http://schemas.openxmlformats.org/wordprocessingml/2006/main" xmlns:w14="http://schemas.microsoft.com/office/word/2010/wordml" xmlns:w15="http://schemas.microsoft.com/office/word/2012/wordml" xmlns:w16se="http://schemas.microsoft.com/office/word/2015/wordml/symex" xmlns:wpg="http://schemas.microsoft.com/office/word/2010/wordprocessingGroup" xmlns:wpi="http://schemas.microsoft.com/office/word/2010/wordprocessingInk" xmlns:wne="http://schemas.microsoft.com/office/word/2006/wordml" xmlns:wps="http://schemas.microsoft.com/office/word/2010/wordprocessingShape" mc:Ignorable="w14 w15 w16se wp14">
+<w:document xmlns:wpc="http://schemas.microsoft.com/office/word/2010/wordprocessingCanvas" xmlns:mc="http://schemas.openxmlformats.org/markup-compatibility/2006" xmlns:o="urn:schemas-microsoft-com:office:office" xmlns:r="http://schemas.openxmlformats.org/officeDocument/2006/relationships" xmlns:m="http://schemas.openxmlformats.org/officeDocument/2006/math" xmlns:v="urn:schemas-microsoft-com:vml" xmlns:wp14="http://schemas.microsoft.com/office/word/2010/wordprocessingDrawing" xmlns:wp="http://schemas.openxmlformats.org/drawingml/2006/wordprocessingDrawing" xmlns:w10="urn:schemas-microsoft-com:office:word" xmlns:w="http://schemas.openxmlformats.org/wordprocessingml/2006/main" xmlns:w14="http://schemas.microsoft.com/office/word/2010/wordml" xmlns:w15="http://schemas.microsoft.com/office/word/2012/wordml" xmlns:wpg="http://schemas.microsoft.com/office/word/2010/wordprocessingGroup" xmlns:wpi="http://schemas.microsoft.com/office/word/2010/wordprocessingInk" xmlns:wne="http://schemas.microsoft.com/office/word/2006/wordml" xmlns:wps="http://schemas.microsoft.com/office/word/2010/wordprocessingShape" mc:Ignorable="w14 w15 wp14">
   <w:body>
     <w:p>
       <w:pPr>
@@ -42,14 +42,50 @@
           <w:szCs w:val="24"/>
         </w:rPr>
       </w:pPr>
+      <w:proofErr w:type="spellStart"/>
       <w:r>
         <w:rPr>
           <w:rFonts w:ascii="Times New Roman" w:hAnsi="Times New Roman" w:cs="Times New Roman"/>
           <w:sz w:val="24"/>
           <w:szCs w:val="24"/>
         </w:rPr>
-        <w:t xml:space="preserve">Daniel Crisp, </w:t>
-      </w:r>
+        <w:t>D</w:t>
+      </w:r>
+      <w:r>
+        <w:rPr>
+          <w:rFonts w:ascii="Times New Roman" w:hAnsi="Times New Roman" w:cs="Times New Roman"/>
+          <w:sz w:val="24"/>
+          <w:szCs w:val="24"/>
+        </w:rPr>
+        <w:t>.</w:t>
+      </w:r>
+      <w:r>
+        <w:rPr>
+          <w:rFonts w:ascii="Times New Roman" w:hAnsi="Times New Roman" w:cs="Times New Roman"/>
+          <w:sz w:val="24"/>
+          <w:szCs w:val="24"/>
+        </w:rPr>
+        <w:t>Crisp</w:t>
+      </w:r>
+      <w:proofErr w:type="spellEnd"/>
+      <w:r>
+        <w:rPr>
+          <w:rFonts w:ascii="Times New Roman" w:hAnsi="Times New Roman" w:cs="Times New Roman"/>
+          <w:sz w:val="24"/>
+          <w:szCs w:val="24"/>
+        </w:rPr>
+        <w:t xml:space="preserve">, </w:t>
+      </w:r>
+      <w:proofErr w:type="spellStart"/>
+      <w:r>
+        <w:rPr>
+          <w:rFonts w:ascii="Times New Roman" w:hAnsi="Times New Roman" w:cs="Times New Roman"/>
+          <w:sz w:val="24"/>
+          <w:szCs w:val="24"/>
+        </w:rPr>
+        <w:t>H.Allele</w:t>
+      </w:r>
+      <w:proofErr w:type="spellEnd"/>
     </w:p>
     <w:p>
       <w:pPr>
@@ -160,6 +196,15 @@
           <w:szCs w:val="24"/>
         </w:rPr>
         <w:t>Introduction</w:t>
+      </w:r>
+      <w:r>
+        <w:rPr>
+          <w:rFonts w:ascii="Times New Roman" w:hAnsi="Times New Roman" w:cs="Times New Roman"/>
+          <w:b/>
+          <w:sz w:val="24"/>
+          <w:szCs w:val="24"/>
+        </w:rPr>
+        <w:t xml:space="preserve"> &amp; Analysis</w:t>
       </w:r>
     </w:p>
     <w:p>
@@ -375,66 +420,6 @@
           <w:szCs w:val="24"/>
         </w:rPr>
       </w:pPr>
-    </w:p>
-    <w:p>
-      <w:pPr>
-        <w:spacing w:line="240" w:lineRule="auto"/>
-        <w:rPr>
-          <w:rFonts w:ascii="Times New Roman" w:eastAsiaTheme="minorEastAsia" w:hAnsi="Times New Roman" w:cs="Times New Roman"/>
-          <w:sz w:val="24"/>
-          <w:szCs w:val="24"/>
-        </w:rPr>
-      </w:pPr>
-    </w:p>
-    <w:p>
-      <w:pPr>
-        <w:spacing w:line="240" w:lineRule="auto"/>
-        <w:rPr>
-          <w:rFonts w:ascii="Times New Roman" w:eastAsiaTheme="minorEastAsia" w:hAnsi="Times New Roman" w:cs="Times New Roman"/>
-          <w:sz w:val="24"/>
-          <w:szCs w:val="24"/>
-        </w:rPr>
-      </w:pPr>
-    </w:p>
-    <w:p>
-      <w:pPr>
-        <w:spacing w:line="240" w:lineRule="auto"/>
-        <w:rPr>
-          <w:rFonts w:ascii="Times New Roman" w:eastAsiaTheme="minorEastAsia" w:hAnsi="Times New Roman" w:cs="Times New Roman"/>
-          <w:sz w:val="24"/>
-          <w:szCs w:val="24"/>
-        </w:rPr>
-      </w:pPr>
-    </w:p>
-    <w:p>
-      <w:pPr>
-        <w:spacing w:line="240" w:lineRule="auto"/>
-        <w:rPr>
-          <w:rFonts w:ascii="Times New Roman" w:eastAsiaTheme="minorEastAsia" w:hAnsi="Times New Roman" w:cs="Times New Roman"/>
-          <w:sz w:val="24"/>
-          <w:szCs w:val="24"/>
-        </w:rPr>
-      </w:pPr>
-    </w:p>
-    <w:p>
-      <w:pPr>
-        <w:spacing w:line="240" w:lineRule="auto"/>
-        <w:rPr>
-          <w:rFonts w:ascii="Times New Roman" w:eastAsiaTheme="minorEastAsia" w:hAnsi="Times New Roman" w:cs="Times New Roman"/>
-          <w:sz w:val="24"/>
-          <w:szCs w:val="24"/>
-        </w:rPr>
-      </w:pPr>
-    </w:p>
-    <w:p>
-      <w:pPr>
-        <w:spacing w:line="240" w:lineRule="auto"/>
-        <w:rPr>
-          <w:rFonts w:ascii="Times New Roman" w:eastAsiaTheme="minorEastAsia" w:hAnsi="Times New Roman" w:cs="Times New Roman"/>
-          <w:sz w:val="24"/>
-          <w:szCs w:val="24"/>
-        </w:rPr>
-      </w:pPr>
       <w:r>
         <w:rPr>
           <w:rFonts w:ascii="Times New Roman" w:eastAsiaTheme="minorEastAsia" w:hAnsi="Times New Roman" w:cs="Times New Roman"/>
@@ -539,26 +524,6 @@
         </w:rPr>
         <w:t xml:space="preserve"> equation gives us our radii of curvature.</w:t>
       </w:r>
-    </w:p>
-    <w:p>
-      <w:pPr>
-        <w:spacing w:line="240" w:lineRule="auto"/>
-        <w:rPr>
-          <w:rFonts w:ascii="Times New Roman" w:eastAsiaTheme="minorEastAsia" w:hAnsi="Times New Roman" w:cs="Times New Roman"/>
-          <w:sz w:val="24"/>
-          <w:szCs w:val="24"/>
-        </w:rPr>
-      </w:pPr>
-    </w:p>
-    <w:p>
-      <w:pPr>
-        <w:spacing w:line="240" w:lineRule="auto"/>
-        <w:rPr>
-          <w:rFonts w:ascii="Times New Roman" w:eastAsiaTheme="minorEastAsia" w:hAnsi="Times New Roman" w:cs="Times New Roman"/>
-          <w:sz w:val="24"/>
-          <w:szCs w:val="24"/>
-        </w:rPr>
-      </w:pPr>
     </w:p>
     <w:p>
       <w:pPr>
@@ -773,23 +738,7 @@
                 <w:sz w:val="24"/>
                 <w:szCs w:val="24"/>
               </w:rPr>
-              <m:t>2∙</m:t>
-            </m:r>
-            <m:r>
-              <w:rPr>
-                <w:rFonts w:ascii="Cambria Math" w:hAnsi="Cambria Math" w:cs="Times New Roman"/>
-                <w:sz w:val="24"/>
-                <w:szCs w:val="24"/>
-              </w:rPr>
-              <m:t>0.</m:t>
-            </m:r>
-            <m:r>
-              <w:rPr>
-                <w:rFonts w:ascii="Cambria Math" w:hAnsi="Cambria Math" w:cs="Times New Roman"/>
-                <w:sz w:val="24"/>
-                <w:szCs w:val="24"/>
-              </w:rPr>
-              <m:t>21</m:t>
+              <m:t>2∙0.21</m:t>
             </m:r>
           </m:den>
         </m:f>
@@ -819,15 +768,7 @@
                 <w:sz w:val="24"/>
                 <w:szCs w:val="24"/>
               </w:rPr>
-              <m:t>0.2</m:t>
-            </m:r>
-            <m:r>
-              <w:rPr>
-                <w:rFonts w:ascii="Cambria Math" w:hAnsi="Cambria Math" w:cs="Times New Roman"/>
-                <w:sz w:val="24"/>
-                <w:szCs w:val="24"/>
-              </w:rPr>
-              <m:t>1</m:t>
+              <m:t>0.21</m:t>
             </m:r>
           </m:num>
           <m:den>
@@ -905,23 +846,7 @@
             <w:sz w:val="24"/>
             <w:szCs w:val="24"/>
           </w:rPr>
-          <m:t>=</m:t>
-        </m:r>
-        <m:r>
-          <w:rPr>
-            <w:rFonts w:ascii="Cambria Math" w:hAnsi="Cambria Math" w:cs="Times New Roman"/>
-            <w:sz w:val="24"/>
-            <w:szCs w:val="24"/>
-          </w:rPr>
-          <m:t>466.771</m:t>
-        </m:r>
-        <m:r>
-          <w:rPr>
-            <w:rFonts w:ascii="Cambria Math" w:hAnsi="Cambria Math" w:cs="Times New Roman"/>
-            <w:sz w:val="24"/>
-            <w:szCs w:val="24"/>
-          </w:rPr>
-          <m:t>mm</m:t>
+          <m:t>=466.771mm</m:t>
         </m:r>
       </m:oMath>
     </w:p>
@@ -1246,23 +1171,7 @@
             <w:sz w:val="24"/>
             <w:szCs w:val="24"/>
           </w:rPr>
-          <m:t>=</m:t>
-        </m:r>
-        <m:r>
-          <w:rPr>
-            <w:rFonts w:ascii="Cambria Math" w:hAnsi="Cambria Math" w:cs="Times New Roman"/>
-            <w:sz w:val="24"/>
-            <w:szCs w:val="24"/>
-          </w:rPr>
-          <m:t>272.402</m:t>
-        </m:r>
-        <m:r>
-          <w:rPr>
-            <w:rFonts w:ascii="Cambria Math" w:hAnsi="Cambria Math" w:cs="Times New Roman"/>
-            <w:sz w:val="24"/>
-            <w:szCs w:val="24"/>
-          </w:rPr>
-          <m:t>mm</m:t>
+          <m:t>=272.402mm</m:t>
         </m:r>
       </m:oMath>
     </w:p>
@@ -1304,23 +1213,7 @@
                 <w:sz w:val="24"/>
                 <w:szCs w:val="24"/>
               </w:rPr>
-              <m:t>conv</m:t>
-            </m:r>
-            <m:r>
-              <w:rPr>
-                <w:rFonts w:ascii="Cambria Math" w:hAnsi="Cambria Math" w:cs="Times New Roman"/>
-                <w:sz w:val="24"/>
-                <w:szCs w:val="24"/>
-              </w:rPr>
-              <m:t>,</m:t>
-            </m:r>
-            <m:r>
-              <w:rPr>
-                <w:rFonts w:ascii="Cambria Math" w:hAnsi="Cambria Math" w:cs="Times New Roman"/>
-                <w:sz w:val="24"/>
-                <w:szCs w:val="24"/>
-              </w:rPr>
-              <m:t>1</m:t>
+              <m:t>conv,1</m:t>
             </m:r>
           </m:sub>
         </m:sSub>
@@ -1474,15 +1367,7 @@
                     <w:sz w:val="24"/>
                     <w:szCs w:val="24"/>
                   </w:rPr>
-                  <m:t>12</m:t>
-                </m:r>
-                <m:r>
-                  <w:rPr>
-                    <w:rFonts w:ascii="Cambria Math" w:hAnsi="Cambria Math" w:cs="Times New Roman"/>
-                    <w:sz w:val="24"/>
-                    <w:szCs w:val="24"/>
-                  </w:rPr>
-                  <m:t>.00</m:t>
+                  <m:t>12.00</m:t>
                 </m:r>
               </m:e>
               <m:sup>
@@ -1612,23 +1497,7 @@
             <w:sz w:val="24"/>
             <w:szCs w:val="24"/>
           </w:rPr>
-          <m:t>=</m:t>
-        </m:r>
-        <m:r>
-          <w:rPr>
-            <w:rFonts w:ascii="Cambria Math" w:hAnsi="Cambria Math" w:cs="Times New Roman"/>
-            <w:sz w:val="24"/>
-            <w:szCs w:val="24"/>
-          </w:rPr>
-          <m:t>151.024</m:t>
-        </m:r>
-        <m:r>
-          <w:rPr>
-            <w:rFonts w:ascii="Cambria Math" w:hAnsi="Cambria Math" w:cs="Times New Roman"/>
-            <w:sz w:val="24"/>
-            <w:szCs w:val="24"/>
-          </w:rPr>
-          <m:t>mm</m:t>
+          <m:t>=151.024mm</m:t>
         </m:r>
       </m:oMath>
     </w:p>
@@ -1671,15 +1540,7 @@
                   <w:sz w:val="24"/>
                   <w:szCs w:val="24"/>
                 </w:rPr>
-                <m:t>conv,</m:t>
-              </m:r>
-              <m:r>
-                <w:rPr>
-                  <w:rFonts w:ascii="Cambria Math" w:hAnsi="Cambria Math" w:cs="Times New Roman"/>
-                  <w:sz w:val="24"/>
-                  <w:szCs w:val="24"/>
-                </w:rPr>
-                <m:t>2</m:t>
+                <m:t>conv,2</m:t>
               </m:r>
             </m:sub>
           </m:sSub>
@@ -1689,23 +1550,7 @@
               <w:sz w:val="24"/>
               <w:szCs w:val="24"/>
             </w:rPr>
-            <m:t>=</m:t>
-          </m:r>
-          <m:r>
-            <w:rPr>
-              <w:rFonts w:ascii="Cambria Math" w:hAnsi="Cambria Math" w:cs="Times New Roman"/>
-              <w:sz w:val="24"/>
-              <w:szCs w:val="24"/>
-            </w:rPr>
-            <m:t>0.00</m:t>
-          </m:r>
-          <m:r>
-            <w:rPr>
-              <w:rFonts w:ascii="Cambria Math" w:hAnsi="Cambria Math" w:cs="Times New Roman"/>
-              <w:sz w:val="24"/>
-              <w:szCs w:val="24"/>
-            </w:rPr>
-            <m:t>mm</m:t>
+            <m:t>=0.00mm</m:t>
           </m:r>
           <m:r>
             <w:rPr>
@@ -1848,23 +1693,7 @@
             <w:sz w:val="24"/>
             <w:szCs w:val="24"/>
           </w:rPr>
-          <m:t>=0.</m:t>
-        </m:r>
-        <m:r>
-          <w:rPr>
-            <w:rFonts w:ascii="Cambria Math" w:eastAsiaTheme="minorEastAsia" w:hAnsi="Cambria Math" w:cs="Times New Roman"/>
-            <w:sz w:val="24"/>
-            <w:szCs w:val="24"/>
-          </w:rPr>
-          <m:t>00</m:t>
-        </m:r>
-        <m:r>
-          <w:rPr>
-            <w:rFonts w:ascii="Cambria Math" w:eastAsiaTheme="minorEastAsia" w:hAnsi="Cambria Math" w:cs="Times New Roman"/>
-            <w:sz w:val="24"/>
-            <w:szCs w:val="24"/>
-          </w:rPr>
-          <m:t>1mm</m:t>
+          <m:t>=0.001mm</m:t>
         </m:r>
       </m:oMath>
       <w:r>
@@ -1881,7 +1710,16 @@
           <w:sz w:val="24"/>
           <w:szCs w:val="24"/>
         </w:rPr>
-        <w:t>(by measurement error we assume 1/10</w:t>
+        <w:t xml:space="preserve">(by measurement error we </w:t>
+      </w:r>
+      <w:r>
+        <w:rPr>
+          <w:rFonts w:ascii="Times New Roman" w:eastAsiaTheme="minorEastAsia" w:hAnsi="Times New Roman" w:cs="Times New Roman"/>
+          <w:sz w:val="24"/>
+          <w:szCs w:val="24"/>
+        </w:rPr>
+        <w:lastRenderedPageBreak/>
+        <w:t>assume 1/10</w:t>
       </w:r>
       <w:r>
         <w:rPr>
@@ -2263,15 +2101,7 @@
                           <w:sz w:val="24"/>
                           <w:szCs w:val="24"/>
                         </w:rPr>
-                        <m:t>0.</m:t>
-                      </m:r>
-                      <m:r>
-                        <w:rPr>
-                          <w:rFonts w:ascii="Cambria Math" w:eastAsiaTheme="minorEastAsia" w:hAnsi="Cambria Math" w:cs="Times New Roman"/>
-                          <w:sz w:val="24"/>
-                          <w:szCs w:val="24"/>
-                        </w:rPr>
-                        <m:t>21</m:t>
+                        <m:t>0.21</m:t>
                       </m:r>
                     </m:den>
                   </m:f>
@@ -2295,23 +2125,7 @@
               <w:sz w:val="24"/>
               <w:szCs w:val="24"/>
             </w:rPr>
-            <m:t>=</m:t>
-          </m:r>
-          <m:r>
-            <w:rPr>
-              <w:rFonts w:ascii="Cambria Math" w:eastAsiaTheme="minorEastAsia" w:hAnsi="Cambria Math" w:cs="Times New Roman"/>
-              <w:sz w:val="24"/>
-              <w:szCs w:val="24"/>
-            </w:rPr>
-            <m:t>44.444</m:t>
-          </m:r>
-          <m:r>
-            <w:rPr>
-              <w:rFonts w:ascii="Cambria Math" w:eastAsiaTheme="minorEastAsia" w:hAnsi="Cambria Math" w:cs="Times New Roman"/>
-              <w:sz w:val="24"/>
-              <w:szCs w:val="24"/>
-            </w:rPr>
-            <m:t>mm</m:t>
+            <m:t>=44.444mm</m:t>
           </m:r>
         </m:oMath>
       </m:oMathPara>
@@ -2836,15 +2650,7 @@
                           <w:sz w:val="24"/>
                           <w:szCs w:val="24"/>
                         </w:rPr>
-                        <m:t>0.</m:t>
-                      </m:r>
-                      <m:r>
-                        <w:rPr>
-                          <w:rFonts w:ascii="Cambria Math" w:eastAsiaTheme="minorEastAsia" w:hAnsi="Cambria Math" w:cs="Times New Roman"/>
-                          <w:sz w:val="24"/>
-                          <w:szCs w:val="24"/>
-                        </w:rPr>
-                        <m:t>21</m:t>
+                        <m:t>0.21</m:t>
                       </m:r>
                     </m:e>
                   </m:func>
@@ -2908,15 +2714,7 @@
               <w:sz w:val="24"/>
               <w:szCs w:val="24"/>
             </w:rPr>
-            <m:t>=0.0232</m:t>
-          </m:r>
-          <m:r>
-            <w:rPr>
-              <w:rFonts w:ascii="Cambria Math" w:eastAsiaTheme="minorEastAsia" w:hAnsi="Cambria Math" w:cs="Times New Roman"/>
-              <w:sz w:val="24"/>
-              <w:szCs w:val="24"/>
-            </w:rPr>
-            <m:t>mm</m:t>
+            <m:t>=0.0232mm</m:t>
           </m:r>
         </m:oMath>
       </m:oMathPara>
@@ -3253,31 +3051,7 @@
               <w:sz w:val="24"/>
               <w:szCs w:val="24"/>
             </w:rPr>
-            <m:t>=6</m:t>
-          </m:r>
-          <m:r>
-            <w:rPr>
-              <w:rFonts w:ascii="Cambria Math" w:eastAsiaTheme="minorEastAsia" w:hAnsi="Cambria Math" w:cs="Times New Roman"/>
-              <w:sz w:val="24"/>
-              <w:szCs w:val="24"/>
-            </w:rPr>
-            <m:t>.</m:t>
-          </m:r>
-          <m:r>
-            <w:rPr>
-              <w:rFonts w:ascii="Cambria Math" w:eastAsiaTheme="minorEastAsia" w:hAnsi="Cambria Math" w:cs="Times New Roman"/>
-              <w:sz w:val="24"/>
-              <w:szCs w:val="24"/>
-            </w:rPr>
-            <m:t>668</m:t>
-          </m:r>
-          <m:r>
-            <w:rPr>
-              <w:rFonts w:ascii="Cambria Math" w:eastAsiaTheme="minorEastAsia" w:hAnsi="Cambria Math" w:cs="Times New Roman"/>
-              <w:sz w:val="24"/>
-              <w:szCs w:val="24"/>
-            </w:rPr>
-            <m:t>mm</m:t>
+            <m:t>=6.668mm</m:t>
           </m:r>
         </m:oMath>
       </m:oMathPara>
@@ -3636,15 +3410,7 @@
                 <w:sz w:val="24"/>
                 <w:szCs w:val="24"/>
               </w:rPr>
-              <m:t>1.56</m:t>
-            </m:r>
-            <m:r>
-              <w:rPr>
-                <w:rFonts w:ascii="Cambria Math" w:hAnsi="Cambria Math" w:cs="Times New Roman"/>
-                <w:sz w:val="24"/>
-                <w:szCs w:val="24"/>
-              </w:rPr>
-              <m:t>-1</m:t>
+              <m:t>1.56-1</m:t>
             </m:r>
           </m:e>
         </m:d>
@@ -3688,15 +3454,7 @@
                     <w:sz w:val="24"/>
                     <w:szCs w:val="24"/>
                   </w:rPr>
-                  <m:t>-</m:t>
-                </m:r>
-                <m:r>
-                  <w:rPr>
-                    <w:rFonts w:ascii="Cambria Math" w:hAnsi="Cambria Math" w:cs="Times New Roman"/>
-                    <w:sz w:val="24"/>
-                    <w:szCs w:val="24"/>
-                  </w:rPr>
-                  <m:t>466.771</m:t>
+                  <m:t>-466.771</m:t>
                 </m:r>
               </m:den>
             </m:f>
@@ -3925,15 +3683,7 @@
             <w:sz w:val="24"/>
             <w:szCs w:val="24"/>
           </w:rPr>
-          <m:t>=1/269.686</m:t>
-        </m:r>
-        <m:r>
-          <w:rPr>
-            <w:rFonts w:ascii="Cambria Math" w:eastAsiaTheme="minorEastAsia" w:hAnsi="Cambria Math" w:cs="Times New Roman"/>
-            <w:sz w:val="24"/>
-            <w:szCs w:val="24"/>
-          </w:rPr>
-          <m:t>mm</m:t>
+          <m:t>=1/269.686mm</m:t>
         </m:r>
       </m:oMath>
       <w:r>
@@ -4045,42 +3795,56 @@
           <w:szCs w:val="24"/>
         </w:rPr>
       </w:pPr>
-    </w:p>
-    <w:p>
-      <w:pPr>
-        <w:rPr>
-          <w:rFonts w:ascii="Times New Roman" w:eastAsiaTheme="minorEastAsia" w:hAnsi="Times New Roman" w:cs="Times New Roman"/>
-          <w:sz w:val="24"/>
-          <w:szCs w:val="24"/>
-        </w:rPr>
-      </w:pPr>
-    </w:p>
-    <w:p>
-      <w:pPr>
-        <w:rPr>
-          <w:rFonts w:ascii="Times New Roman" w:eastAsiaTheme="minorEastAsia" w:hAnsi="Times New Roman" w:cs="Times New Roman"/>
-          <w:sz w:val="24"/>
-          <w:szCs w:val="24"/>
-        </w:rPr>
-      </w:pPr>
-    </w:p>
-    <w:p>
-      <w:pPr>
-        <w:rPr>
-          <w:rFonts w:ascii="Times New Roman" w:eastAsiaTheme="minorEastAsia" w:hAnsi="Times New Roman" w:cs="Times New Roman"/>
-          <w:sz w:val="24"/>
-          <w:szCs w:val="24"/>
-        </w:rPr>
-      </w:pPr>
-    </w:p>
-    <w:p>
-      <w:pPr>
-        <w:rPr>
-          <w:rFonts w:ascii="Times New Roman" w:eastAsiaTheme="minorEastAsia" w:hAnsi="Times New Roman" w:cs="Times New Roman"/>
-          <w:sz w:val="24"/>
-          <w:szCs w:val="24"/>
-        </w:rPr>
-      </w:pPr>
+      <w:r>
+        <w:rPr>
+          <w:rFonts w:ascii="Times New Roman" w:eastAsiaTheme="minorEastAsia" w:hAnsi="Times New Roman" w:cs="Times New Roman"/>
+          <w:noProof/>
+          <w:sz w:val="24"/>
+          <w:szCs w:val="24"/>
+        </w:rPr>
+        <w:lastRenderedPageBreak/>
+        <w:drawing>
+          <wp:inline distT="0" distB="0" distL="0" distR="0" wp14:anchorId="27EC02CD" wp14:editId="243445CC">
+            <wp:extent cx="5943600" cy="4193540"/>
+            <wp:effectExtent l="0" t="0" r="0" b="0"/>
+            <wp:docPr id="1" name="Picture 1"/>
+            <wp:cNvGraphicFramePr>
+              <a:graphicFrameLocks xmlns:a="http://schemas.openxmlformats.org/drawingml/2006/main" noChangeAspect="1"/>
+            </wp:cNvGraphicFramePr>
+            <a:graphic xmlns:a="http://schemas.openxmlformats.org/drawingml/2006/main">
+              <a:graphicData uri="http://schemas.openxmlformats.org/drawingml/2006/picture">
+                <pic:pic xmlns:pic="http://schemas.openxmlformats.org/drawingml/2006/picture">
+                  <pic:nvPicPr>
+                    <pic:cNvPr id="1" name="opticalbench.jpg"/>
+                    <pic:cNvPicPr/>
+                  </pic:nvPicPr>
+                  <pic:blipFill>
+                    <a:blip r:embed="rId4" cstate="print">
+                      <a:extLst>
+                        <a:ext uri="{28A0092B-C50C-407E-A947-70E740481C1C}">
+                          <a14:useLocalDpi xmlns:a14="http://schemas.microsoft.com/office/drawing/2010/main" val="0"/>
+                        </a:ext>
+                      </a:extLst>
+                    </a:blip>
+                    <a:stretch>
+                      <a:fillRect/>
+                    </a:stretch>
+                  </pic:blipFill>
+                  <pic:spPr>
+                    <a:xfrm>
+                      <a:off x="0" y="0"/>
+                      <a:ext cx="5943600" cy="4193540"/>
+                    </a:xfrm>
+                    <a:prstGeom prst="rect">
+                      <a:avLst/>
+                    </a:prstGeom>
+                  </pic:spPr>
+                </pic:pic>
+              </a:graphicData>
+            </a:graphic>
+          </wp:inline>
+        </w:drawing>
+      </w:r>
     </w:p>
     <w:tbl>
       <w:tblPr>
@@ -4924,15 +4688,7 @@
                   <w:sz w:val="24"/>
                   <w:szCs w:val="24"/>
                 </w:rPr>
-                <m:t>-</m:t>
-              </m:r>
-              <m:r>
-                <w:rPr>
-                  <w:rFonts w:ascii="Cambria Math" w:hAnsi="Cambria Math" w:cs="Times New Roman"/>
-                  <w:sz w:val="24"/>
-                  <w:szCs w:val="24"/>
-                </w:rPr>
-                <m:t>1</m:t>
+                <m:t>-1</m:t>
               </m:r>
             </m:num>
             <m:den>
@@ -4984,39 +4740,7 @@
                           <w:sz w:val="24"/>
                           <w:szCs w:val="24"/>
                         </w:rPr>
-                        <m:t>-</m:t>
-                      </m:r>
-                      <m:r>
-                        <w:rPr>
-                          <w:rFonts w:ascii="Cambria Math" w:hAnsi="Cambria Math" w:cs="Times New Roman"/>
-                          <w:sz w:val="24"/>
-                          <w:szCs w:val="24"/>
-                        </w:rPr>
-                        <m:t>46</m:t>
-                      </m:r>
-                      <m:r>
-                        <w:rPr>
-                          <w:rFonts w:ascii="Cambria Math" w:hAnsi="Cambria Math" w:cs="Times New Roman"/>
-                          <w:sz w:val="24"/>
-                          <w:szCs w:val="24"/>
-                        </w:rPr>
-                        <m:t>.</m:t>
-                      </m:r>
-                      <m:r>
-                        <w:rPr>
-                          <w:rFonts w:ascii="Cambria Math" w:hAnsi="Cambria Math" w:cs="Times New Roman"/>
-                          <w:sz w:val="24"/>
-                          <w:szCs w:val="24"/>
-                        </w:rPr>
-                        <m:t>6</m:t>
-                      </m:r>
-                      <m:r>
-                        <w:rPr>
-                          <w:rFonts w:ascii="Cambria Math" w:hAnsi="Cambria Math" w:cs="Times New Roman"/>
-                          <w:sz w:val="24"/>
-                          <w:szCs w:val="24"/>
-                        </w:rPr>
-                        <m:t>77</m:t>
+                        <m:t>-46.677</m:t>
                       </m:r>
                     </m:den>
                   </m:f>
@@ -5078,15 +4802,7 @@
               <w:sz w:val="24"/>
               <w:szCs w:val="24"/>
             </w:rPr>
-            <m:t>=</m:t>
-          </m:r>
-          <m:r>
-            <w:rPr>
-              <w:rFonts w:ascii="Cambria Math" w:eastAsiaTheme="minorEastAsia" w:hAnsi="Cambria Math" w:cs="Times New Roman"/>
-              <w:sz w:val="24"/>
-              <w:szCs w:val="24"/>
-            </w:rPr>
-            <m:t>1.55</m:t>
+            <m:t>=1.55</m:t>
           </m:r>
         </m:oMath>
       </m:oMathPara>
@@ -5114,7 +4830,16 @@
           <w:sz w:val="24"/>
           <w:szCs w:val="24"/>
         </w:rPr>
-        <w:t xml:space="preserve">Removing the lenses, and letting the laser hit the wall past the metal rail created a beam spot of radius 6.4mm. This is compared to a 1mm beam spot at the exit of the laser. Taking the distance from the laser to the wall as 3 meters, and the radius of 3.2mm, the tangent of </w:t>
+        <w:t xml:space="preserve">Removing the lenses, and letting the laser hit the wall past the metal rail created a beam spot of radius 6.4mm. This is compared to a 1mm beam </w:t>
+      </w:r>
+      <w:r>
+        <w:rPr>
+          <w:rFonts w:ascii="Times New Roman" w:eastAsiaTheme="minorEastAsia" w:hAnsi="Times New Roman" w:cs="Times New Roman"/>
+          <w:sz w:val="24"/>
+          <w:szCs w:val="24"/>
+        </w:rPr>
+        <w:lastRenderedPageBreak/>
+        <w:t xml:space="preserve">spot at the exit of the laser. Taking the distance from the laser to the wall as 3 meters, and the radius of 3.2mm, the tangent of </w:t>
       </w:r>
       <w:r>
         <w:rPr>
@@ -5165,6 +4890,65 @@
           <w:szCs w:val="24"/>
         </w:rPr>
         <w:t>The lenses were re-secured to the railing such that the laser beam hits the center of the convergent lens, then the divergent lens and finally the screen. By setting up the optics this way the beam is made smaller, then re-collimated to a beamlet of light thinner than it was before entering the first lens.</w:t>
+      </w:r>
+    </w:p>
+    <w:p>
+      <w:pPr>
+        <w:spacing w:line="240" w:lineRule="auto"/>
+        <w:rPr>
+          <w:rFonts w:ascii="Times New Roman" w:eastAsiaTheme="minorEastAsia" w:hAnsi="Times New Roman" w:cs="Times New Roman"/>
+          <w:sz w:val="24"/>
+          <w:szCs w:val="24"/>
+        </w:rPr>
+      </w:pPr>
+      <w:r>
+        <w:rPr>
+          <w:rFonts w:ascii="Times New Roman" w:eastAsiaTheme="minorEastAsia" w:hAnsi="Times New Roman" w:cs="Times New Roman"/>
+          <w:noProof/>
+          <w:sz w:val="24"/>
+          <w:szCs w:val="24"/>
+        </w:rPr>
+        <w:drawing>
+          <wp:inline distT="0" distB="0" distL="0" distR="0">
+            <wp:extent cx="5943600" cy="4193540"/>
+            <wp:effectExtent l="0" t="0" r="0" b="0"/>
+            <wp:docPr id="2" name="Picture 2"/>
+            <wp:cNvGraphicFramePr>
+              <a:graphicFrameLocks xmlns:a="http://schemas.openxmlformats.org/drawingml/2006/main" noChangeAspect="1"/>
+            </wp:cNvGraphicFramePr>
+            <a:graphic xmlns:a="http://schemas.openxmlformats.org/drawingml/2006/main">
+              <a:graphicData uri="http://schemas.openxmlformats.org/drawingml/2006/picture">
+                <pic:pic xmlns:pic="http://schemas.openxmlformats.org/drawingml/2006/picture">
+                  <pic:nvPicPr>
+                    <pic:cNvPr id="2" name="reducer.jpg"/>
+                    <pic:cNvPicPr/>
+                  </pic:nvPicPr>
+                  <pic:blipFill>
+                    <a:blip r:embed="rId5" cstate="print">
+                      <a:extLst>
+                        <a:ext uri="{28A0092B-C50C-407E-A947-70E740481C1C}">
+                          <a14:useLocalDpi xmlns:a14="http://schemas.microsoft.com/office/drawing/2010/main" val="0"/>
+                        </a:ext>
+                      </a:extLst>
+                    </a:blip>
+                    <a:stretch>
+                      <a:fillRect/>
+                    </a:stretch>
+                  </pic:blipFill>
+                  <pic:spPr>
+                    <a:xfrm>
+                      <a:off x="0" y="0"/>
+                      <a:ext cx="5943600" cy="4193540"/>
+                    </a:xfrm>
+                    <a:prstGeom prst="rect">
+                      <a:avLst/>
+                    </a:prstGeom>
+                  </pic:spPr>
+                </pic:pic>
+              </a:graphicData>
+            </a:graphic>
+          </wp:inline>
+        </w:drawing>
       </w:r>
     </w:p>
     <w:p>
@@ -5722,7 +5506,6 @@
           <w:szCs w:val="24"/>
         </w:rPr>
       </w:pPr>
-      <w:bookmarkStart w:id="0" w:name="_GoBack"/>
       <w:r>
         <w:rPr>
           <w:rFonts w:ascii="Times New Roman" w:eastAsiaTheme="minorEastAsia" w:hAnsi="Times New Roman" w:cs="Times New Roman"/>
@@ -5740,7 +5523,6 @@
         </w:rPr>
         <w:t xml:space="preserve">the ratio of the focal lengths. In our case, it becomes either </w:t>
       </w:r>
-      <w:bookmarkEnd w:id="0"/>
       <m:oMath>
         <m:f>
           <m:fPr>
@@ -6062,15 +5844,7 @@
           <w:sz w:val="24"/>
           <w:szCs w:val="24"/>
         </w:rPr>
-        <w:t>M</w:t>
-      </w:r>
-      <w:r>
-        <w:rPr>
-          <w:rFonts w:ascii="Times New Roman" w:eastAsiaTheme="minorEastAsia" w:hAnsi="Times New Roman" w:cs="Times New Roman"/>
-          <w:sz w:val="24"/>
-          <w:szCs w:val="24"/>
-        </w:rPr>
-        <w:t xml:space="preserve">agnification is equal to the ratio of the focal lengths. In our case, it becomes either </w:t>
+        <w:t xml:space="preserve">Magnification is equal to the ratio of the focal lengths. In our case, it becomes either </w:t>
       </w:r>
       <m:oMath>
         <m:f>
@@ -6258,26 +6032,50 @@
           <w:sz w:val="24"/>
           <w:szCs w:val="24"/>
         </w:rPr>
-        <w:t>A brief statement summarizing your results is required. Did you find what you expected? What improvements would you make if you were to repeat the measurements?</w:t>
-      </w:r>
-    </w:p>
-    <w:p>
-      <w:pPr>
-        <w:spacing w:line="240" w:lineRule="auto"/>
+        <w:t>The focal lengths for the converging and diverging lenses were found to be 29.696</w:t>
+      </w:r>
+      <w:r>
         <w:rPr>
           <w:rFonts w:ascii="Times New Roman" w:hAnsi="Times New Roman" w:cs="Times New Roman"/>
           <w:sz w:val="24"/>
           <w:szCs w:val="24"/>
         </w:rPr>
-      </w:pPr>
+        <w:t>c</w:t>
+      </w:r>
       <w:r>
         <w:rPr>
           <w:rFonts w:ascii="Times New Roman" w:hAnsi="Times New Roman" w:cs="Times New Roman"/>
           <w:sz w:val="24"/>
           <w:szCs w:val="24"/>
         </w:rPr>
-        <w:t xml:space="preserve">The focal lengths for the converging and diverging lenses were found to be 29.696mm and -307.17mm respectively. As the R values were about </w:t>
-      </w:r>
+        <w:t>m and -30</w:t>
+      </w:r>
+      <w:r>
+        <w:rPr>
+          <w:rFonts w:ascii="Times New Roman" w:hAnsi="Times New Roman" w:cs="Times New Roman"/>
+          <w:sz w:val="24"/>
+          <w:szCs w:val="24"/>
+        </w:rPr>
+        <w:t>.717c</w:t>
+      </w:r>
+      <w:r>
+        <w:rPr>
+          <w:rFonts w:ascii="Times New Roman" w:hAnsi="Times New Roman" w:cs="Times New Roman"/>
+          <w:sz w:val="24"/>
+          <w:szCs w:val="24"/>
+        </w:rPr>
+        <w:t xml:space="preserve">m respectively. As the R values </w:t>
+      </w:r>
+      <w:r>
+        <w:rPr>
+          <w:rFonts w:ascii="Times New Roman" w:hAnsi="Times New Roman" w:cs="Times New Roman"/>
+          <w:sz w:val="24"/>
+          <w:szCs w:val="24"/>
+        </w:rPr>
+        <w:t>had an error of about 0.066cm, these calculations may not be far off, however it is clear from the average focal lengths (-34.89cm) derived from measurements from the optical bench were still about 13.6% larger than the calculated values. Though measurements done with the meter long ruler were not very accurate (0.1mm), the larger source of error is likely due to the difficulty involved in defining the focal point by eye when using lenses with large focal lengths—it was very hard to tell within sometimes 5 cm from the image plane.</w:t>
+      </w:r>
+      <w:bookmarkStart w:id="0" w:name="_GoBack"/>
+      <w:bookmarkEnd w:id="0"/>
     </w:p>
     <w:sectPr>
       <w:pgSz w:w="12240" w:h="15840"/>
@@ -6290,7 +6088,7 @@
 </file>
 
 <file path=word/styles.xml><?xml version="1.0" encoding="utf-8"?>
-<w:styles xmlns:mc="http://schemas.openxmlformats.org/markup-compatibility/2006" xmlns:r="http://schemas.openxmlformats.org/officeDocument/2006/relationships" xmlns:w="http://schemas.openxmlformats.org/wordprocessingml/2006/main" xmlns:w14="http://schemas.microsoft.com/office/word/2010/wordml" xmlns:w15="http://schemas.microsoft.com/office/word/2012/wordml" xmlns:w16se="http://schemas.microsoft.com/office/word/2015/wordml/symex" mc:Ignorable="w14 w15 w16se">
+<w:styles xmlns:mc="http://schemas.openxmlformats.org/markup-compatibility/2006" xmlns:r="http://schemas.openxmlformats.org/officeDocument/2006/relationships" xmlns:w="http://schemas.openxmlformats.org/wordprocessingml/2006/main" xmlns:w14="http://schemas.microsoft.com/office/word/2010/wordml" xmlns:w15="http://schemas.microsoft.com/office/word/2012/wordml" mc:Ignorable="w14 w15">
   <w:docDefaults>
     <w:rPrDefault>
       <w:rPr>
@@ -6306,7 +6104,7 @@
       </w:pPr>
     </w:pPrDefault>
   </w:docDefaults>
-  <w:latentStyles w:defLockedState="0" w:defUIPriority="99" w:defSemiHidden="0" w:defUnhideWhenUsed="0" w:defQFormat="0" w:count="374">
+  <w:latentStyles w:defLockedState="0" w:defUIPriority="99" w:defSemiHidden="0" w:defUnhideWhenUsed="0" w:defQFormat="0" w:count="371">
     <w:lsdException w:name="Normal" w:uiPriority="0" w:qFormat="1"/>
     <w:lsdException w:name="heading 1" w:uiPriority="9" w:qFormat="1"/>
     <w:lsdException w:name="heading 2" w:semiHidden="1" w:uiPriority="9" w:unhideWhenUsed="1" w:qFormat="1"/>
@@ -6678,9 +6476,6 @@
     <w:lsdException w:name="List Table 5 Dark Accent 6" w:uiPriority="50"/>
     <w:lsdException w:name="List Table 6 Colorful Accent 6" w:uiPriority="51"/>
     <w:lsdException w:name="List Table 7 Colorful Accent 6" w:uiPriority="52"/>
-    <w:lsdException w:name="Mention" w:semiHidden="1" w:unhideWhenUsed="1"/>
-    <w:lsdException w:name="Smart Hyperlink" w:semiHidden="1" w:unhideWhenUsed="1"/>
-    <w:lsdException w:name="Hashtag" w:semiHidden="1" w:unhideWhenUsed="1"/>
   </w:latentStyles>
   <w:style w:type="paragraph" w:default="1" w:styleId="Normal">
     <w:name w:val="Normal"/>
@@ -6741,6 +6536,36 @@
         <w:insideV w:val="single" w:sz="4" w:space="0" w:color="auto"/>
       </w:tblBorders>
     </w:tblPr>
+  </w:style>
+  <w:style w:type="paragraph" w:styleId="BalloonText">
+    <w:name w:val="Balloon Text"/>
+    <w:basedOn w:val="Normal"/>
+    <w:link w:val="BalloonTextChar"/>
+    <w:uiPriority w:val="99"/>
+    <w:semiHidden/>
+    <w:unhideWhenUsed/>
+    <w:rsid w:val="006664FC"/>
+    <w:pPr>
+      <w:spacing w:after="0" w:line="240" w:lineRule="auto"/>
+    </w:pPr>
+    <w:rPr>
+      <w:rFonts w:ascii="Segoe UI" w:hAnsi="Segoe UI" w:cs="Segoe UI"/>
+      <w:sz w:val="18"/>
+      <w:szCs w:val="18"/>
+    </w:rPr>
+  </w:style>
+  <w:style w:type="character" w:customStyle="1" w:styleId="BalloonTextChar">
+    <w:name w:val="Balloon Text Char"/>
+    <w:basedOn w:val="DefaultParagraphFont"/>
+    <w:link w:val="BalloonText"/>
+    <w:uiPriority w:val="99"/>
+    <w:semiHidden/>
+    <w:rsid w:val="006664FC"/>
+    <w:rPr>
+      <w:rFonts w:ascii="Segoe UI" w:hAnsi="Segoe UI" w:cs="Segoe UI"/>
+      <w:sz w:val="18"/>
+      <w:szCs w:val="18"/>
+    </w:rPr>
   </w:style>
 </w:styles>
 </file>

</xml_diff>